<commit_message>
pushing week 3 assignments 2025-04-06
</commit_message>
<xml_diff>
--- a/module-3/jmonnier-assignment3-2.docx
+++ b/module-3/jmonnier-assignment3-2.docx
@@ -50,7 +50,26 @@
       <w:pPr>
         <w:jc w:val="center"/>
       </w:pPr>
-      <w:r>
+      <w:hyperlink r:id="rId4" w:history="1">
+        <w:r>
+          <w:rPr>
+            <w:rStyle w:val="Hyperlink"/>
+          </w:rPr>
+          <w:t>https://jessmonnier.github.io/csd-340/</w:t>
+        </w:r>
+      </w:hyperlink>
+      <w:r>
+        <w:t xml:space="preserve"> </w:t>
+      </w:r>
+    </w:p>
+    <w:p>
+      <w:pPr>
+        <w:jc w:val="center"/>
+      </w:pPr>
+      <w:r>
+        <w:rPr>
+          <w:noProof/>
+        </w:rPr>
         <w:drawing>
           <wp:inline distT="0" distB="0" distL="0" distR="0" wp14:anchorId="35A92981" wp14:editId="144CD75F">
             <wp:extent cx="5943600" cy="5089525"/>
@@ -67,7 +86,7 @@
                     <pic:cNvPicPr/>
                   </pic:nvPicPr>
                   <pic:blipFill>
-                    <a:blip r:embed="rId4"/>
+                    <a:blip r:embed="rId5"/>
                     <a:stretch>
                       <a:fillRect/>
                     </a:stretch>
@@ -110,6 +129,9 @@
         <w:jc w:val="center"/>
       </w:pPr>
       <w:r>
+        <w:rPr>
+          <w:noProof/>
+        </w:rPr>
         <w:drawing>
           <wp:inline distT="0" distB="0" distL="0" distR="0" wp14:anchorId="14207378" wp14:editId="1837C0BA">
             <wp:extent cx="5943600" cy="3223260"/>
@@ -126,7 +148,7 @@
                     <pic:cNvPicPr/>
                   </pic:nvPicPr>
                   <pic:blipFill>
-                    <a:blip r:embed="rId5"/>
+                    <a:blip r:embed="rId6"/>
                     <a:stretch>
                       <a:fillRect/>
                     </a:stretch>
@@ -160,6 +182,9 @@
         <w:jc w:val="center"/>
       </w:pPr>
       <w:r>
+        <w:rPr>
+          <w:noProof/>
+        </w:rPr>
         <w:drawing>
           <wp:inline distT="0" distB="0" distL="0" distR="0" wp14:anchorId="49B88B82" wp14:editId="33E6BF0C">
             <wp:extent cx="5943600" cy="2891790"/>
@@ -176,7 +201,7 @@
                     <pic:cNvPicPr/>
                   </pic:nvPicPr>
                   <pic:blipFill>
-                    <a:blip r:embed="rId6"/>
+                    <a:blip r:embed="rId7"/>
                     <a:stretch>
                       <a:fillRect/>
                     </a:stretch>

</xml_diff>